<commit_message>
Desarrollado el análisis y el diseño
Se escribió el contenido del análisis y el diseño que resuelven el problema para dibujar los rectángulos.
</commit_message>
<xml_diff>
--- a/Resolucion Ejercicio.docx
+++ b/Resolucion Ejercicio.docx
@@ -206,7 +206,7 @@
                 <v:shape id="_x0000_i1025" type="#_x0000_t75" style="width:78.15pt;height:44.85pt" o:ole="">
                   <v:imagedata r:id="rId7" o:title=""/>
                 </v:shape>
-                <o:OLEObject Type="Embed" ProgID="PBrush" ShapeID="_x0000_i1025" DrawAspect="Content" ObjectID="_1774456206" r:id="rId8"/>
+                <o:OLEObject Type="Embed" ProgID="PBrush" ShapeID="_x0000_i1025" DrawAspect="Content" ObjectID="_1774461112" r:id="rId8"/>
               </w:object>
             </w:r>
           </w:p>
@@ -1504,6 +1504,930 @@
         </w:drawing>
       </w:r>
     </w:p>
+    <w:p>
+      <w:r>
+        <w:t>Desarrollo del Punto:</w:t>
+      </w:r>
+    </w:p>
+    <w:p>
+      <w:pPr>
+        <w:rPr>
+          <w:u w:val="single"/>
+        </w:rPr>
+      </w:pPr>
+      <w:r>
+        <w:rPr>
+          <w:u w:val="single"/>
+        </w:rPr>
+        <w:t xml:space="preserve">Fase de </w:t>
+      </w:r>
+      <w:r>
+        <w:rPr>
+          <w:u w:val="single"/>
+        </w:rPr>
+        <w:t>Análisis</w:t>
+      </w:r>
+    </w:p>
+    <w:p>
+      <w:r>
+        <w:tab/>
+        <w:t>Especificación del problema: Dibujar en el lienzo rectángulos usando estructuras iterativas.</w:t>
+      </w:r>
+    </w:p>
+    <w:p>
+      <w:r>
+        <w:t>Análisis:</w:t>
+      </w:r>
+    </w:p>
+    <w:p>
+      <w:r>
+        <w:tab/>
+        <w:t xml:space="preserve">Dato de Entrada: </w:t>
+      </w:r>
+    </w:p>
+    <w:p>
+      <w:r>
+        <w:tab/>
+      </w:r>
+      <w:r>
+        <w:tab/>
+      </w:r>
+      <w:proofErr w:type="spellStart"/>
+      <w:r>
+        <w:t>coordenadasRectangulo</w:t>
+      </w:r>
+      <w:proofErr w:type="spellEnd"/>
+      <w:r>
+        <w:t>: coordenadas-cartesianas</w:t>
+      </w:r>
+    </w:p>
+    <w:p>
+      <w:r>
+        <w:tab/>
+      </w:r>
+      <w:r>
+        <w:tab/>
+        <w:t xml:space="preserve">ancho, alto, </w:t>
+      </w:r>
+      <w:proofErr w:type="spellStart"/>
+      <w:r>
+        <w:t>distanciaEntreRe</w:t>
+      </w:r>
+      <w:r>
+        <w:t>ct</w:t>
+      </w:r>
+      <w:proofErr w:type="spellEnd"/>
+      <w:r>
+        <w:t xml:space="preserve">, </w:t>
+      </w:r>
+      <w:proofErr w:type="spellStart"/>
+      <w:r>
+        <w:t>anchoLienzo</w:t>
+      </w:r>
+      <w:proofErr w:type="spellEnd"/>
+      <w:r>
+        <w:t xml:space="preserve">, </w:t>
+      </w:r>
+      <w:proofErr w:type="spellStart"/>
+      <w:r>
+        <w:t>altoLienzo</w:t>
+      </w:r>
+      <w:proofErr w:type="spellEnd"/>
+      <w:r>
+        <w:t xml:space="preserve"> : enter</w:t>
+      </w:r>
+      <w:r>
+        <w:t>o</w:t>
+      </w:r>
+    </w:p>
+    <w:p>
+      <w:r>
+        <w:tab/>
+        <w:t>Datos de Salida:</w:t>
+      </w:r>
+    </w:p>
+    <w:p>
+      <w:r>
+        <w:tab/>
+      </w:r>
+      <w:r>
+        <w:tab/>
+        <w:t>Los rectángulos dibujados.</w:t>
+      </w:r>
+    </w:p>
+    <w:p>
+      <w:r>
+        <w:tab/>
+        <w:t>Proceso:</w:t>
+      </w:r>
+    </w:p>
+    <w:p>
+      <w:r>
+        <w:tab/>
+      </w:r>
+      <w:r>
+        <w:tab/>
+        <w:t>Dibujar los rectángulos.</w:t>
+      </w:r>
+    </w:p>
+    <w:p/>
+    <w:p/>
+    <w:p/>
+    <w:p>
+      <w:pPr>
+        <w:rPr>
+          <w:u w:val="single"/>
+        </w:rPr>
+      </w:pPr>
+      <w:r>
+        <w:rPr>
+          <w:u w:val="single"/>
+        </w:rPr>
+        <w:lastRenderedPageBreak/>
+        <w:t>Fase de Diseño:</w:t>
+      </w:r>
+    </w:p>
+    <w:tbl>
+      <w:tblPr>
+        <w:tblStyle w:val="Tablaconcuadrcula"/>
+        <w:tblW w:w="10349" w:type="dxa"/>
+        <w:tblInd w:w="-856" w:type="dxa"/>
+        <w:tblLook w:val="04A0" w:firstRow="1" w:lastRow="0" w:firstColumn="1" w:lastColumn="0" w:noHBand="0" w:noVBand="1"/>
+      </w:tblPr>
+      <w:tblGrid>
+        <w:gridCol w:w="10349"/>
+      </w:tblGrid>
+      <w:tr>
+        <w:tc>
+          <w:tcPr>
+            <w:tcW w:w="10349" w:type="dxa"/>
+          </w:tcPr>
+          <w:p>
+            <w:r>
+              <w:t>Entidad que resuelve el problema: Lienzo</w:t>
+            </w:r>
+          </w:p>
+        </w:tc>
+      </w:tr>
+      <w:tr>
+        <w:tc>
+          <w:tcPr>
+            <w:tcW w:w="10349" w:type="dxa"/>
+          </w:tcPr>
+          <w:p>
+            <w:r>
+              <w:t>Variables:</w:t>
+            </w:r>
+          </w:p>
+          <w:p>
+            <w:proofErr w:type="spellStart"/>
+            <w:r>
+              <w:t>coordenadasRectangulo</w:t>
+            </w:r>
+            <w:proofErr w:type="spellEnd"/>
+            <w:r>
+              <w:t xml:space="preserve"> : coordenadas</w:t>
+            </w:r>
+          </w:p>
+          <w:p>
+            <w:r>
+              <w:t xml:space="preserve">ancho, alto, </w:t>
+            </w:r>
+            <w:proofErr w:type="spellStart"/>
+            <w:r>
+              <w:t>distanciaEntreRect</w:t>
+            </w:r>
+            <w:proofErr w:type="spellEnd"/>
+            <w:r>
+              <w:t xml:space="preserve">, </w:t>
+            </w:r>
+            <w:proofErr w:type="spellStart"/>
+            <w:r>
+              <w:t>anchoLienzo</w:t>
+            </w:r>
+            <w:proofErr w:type="spellEnd"/>
+            <w:r>
+              <w:t xml:space="preserve">, </w:t>
+            </w:r>
+            <w:proofErr w:type="spellStart"/>
+            <w:r>
+              <w:t>altoLienzo</w:t>
+            </w:r>
+            <w:proofErr w:type="spellEnd"/>
+            <w:r>
+              <w:t xml:space="preserve"> : entero</w:t>
+            </w:r>
+          </w:p>
+        </w:tc>
+      </w:tr>
+      <w:tr>
+        <w:tc>
+          <w:tcPr>
+            <w:tcW w:w="10349" w:type="dxa"/>
+          </w:tcPr>
+          <w:p>
+            <w:r>
+              <w:t xml:space="preserve">Nombre del Algoritmo: </w:t>
+            </w:r>
+            <w:proofErr w:type="spellStart"/>
+            <w:r>
+              <w:t>dibujar</w:t>
+            </w:r>
+            <w:r>
+              <w:t>R</w:t>
+            </w:r>
+            <w:r>
+              <w:t>ectangulo</w:t>
+            </w:r>
+            <w:r>
+              <w:t>s</w:t>
+            </w:r>
+            <w:proofErr w:type="spellEnd"/>
+          </w:p>
+          <w:p>
+            <w:r>
+              <w:t>Proceso del Algoritmo:</w:t>
+            </w:r>
+          </w:p>
+          <w:p>
+            <w:pPr>
+              <w:rPr>
+                <w:sz w:val="23"/>
+                <w:szCs w:val="23"/>
+              </w:rPr>
+            </w:pPr>
+            <w:r>
+              <w:rPr>
+                <w:sz w:val="23"/>
+                <w:szCs w:val="23"/>
+              </w:rPr>
+              <w:t>Inicio</w:t>
+            </w:r>
+          </w:p>
+          <w:p>
+            <w:pPr>
+              <w:rPr>
+                <w:sz w:val="23"/>
+                <w:szCs w:val="23"/>
+              </w:rPr>
+            </w:pPr>
+            <w:r>
+              <w:rPr>
+                <w:sz w:val="23"/>
+                <w:szCs w:val="23"/>
+              </w:rPr>
+              <w:t xml:space="preserve">1.  </w:t>
+            </w:r>
+            <w:proofErr w:type="spellStart"/>
+            <w:r>
+              <w:rPr>
+                <w:sz w:val="23"/>
+                <w:szCs w:val="23"/>
+              </w:rPr>
+              <w:t>anchoLienzo</w:t>
+            </w:r>
+            <w:proofErr w:type="spellEnd"/>
+            <w:r>
+              <w:rPr>
+                <w:sz w:val="23"/>
+                <w:szCs w:val="23"/>
+              </w:rPr>
+              <w:t xml:space="preserve"> &lt;- 440</w:t>
+            </w:r>
+          </w:p>
+          <w:p>
+            <w:pPr>
+              <w:rPr>
+                <w:sz w:val="23"/>
+                <w:szCs w:val="23"/>
+              </w:rPr>
+            </w:pPr>
+            <w:r>
+              <w:rPr>
+                <w:sz w:val="23"/>
+                <w:szCs w:val="23"/>
+              </w:rPr>
+              <w:t xml:space="preserve">2.  </w:t>
+            </w:r>
+            <w:proofErr w:type="spellStart"/>
+            <w:r>
+              <w:rPr>
+                <w:sz w:val="23"/>
+                <w:szCs w:val="23"/>
+              </w:rPr>
+              <w:t>altoLienzo</w:t>
+            </w:r>
+            <w:proofErr w:type="spellEnd"/>
+            <w:r>
+              <w:rPr>
+                <w:sz w:val="23"/>
+                <w:szCs w:val="23"/>
+              </w:rPr>
+              <w:t xml:space="preserve"> &lt;- 420</w:t>
+            </w:r>
+          </w:p>
+          <w:p>
+            <w:pPr>
+              <w:rPr>
+                <w:sz w:val="23"/>
+                <w:szCs w:val="23"/>
+              </w:rPr>
+            </w:pPr>
+            <w:r>
+              <w:rPr>
+                <w:sz w:val="23"/>
+                <w:szCs w:val="23"/>
+              </w:rPr>
+              <w:t xml:space="preserve">3.  </w:t>
+            </w:r>
+            <w:proofErr w:type="spellStart"/>
+            <w:r>
+              <w:rPr>
+                <w:sz w:val="23"/>
+                <w:szCs w:val="23"/>
+              </w:rPr>
+              <w:t>distanciaEntreRec</w:t>
+            </w:r>
+            <w:proofErr w:type="spellEnd"/>
+            <w:r>
+              <w:rPr>
+                <w:sz w:val="23"/>
+                <w:szCs w:val="23"/>
+              </w:rPr>
+              <w:t xml:space="preserve"> &lt;- 20</w:t>
+            </w:r>
+          </w:p>
+          <w:p>
+            <w:pPr>
+              <w:rPr>
+                <w:sz w:val="23"/>
+                <w:szCs w:val="23"/>
+              </w:rPr>
+            </w:pPr>
+            <w:r>
+              <w:rPr>
+                <w:sz w:val="23"/>
+                <w:szCs w:val="23"/>
+              </w:rPr>
+              <w:t>4.  ancho &lt;- 40</w:t>
+            </w:r>
+          </w:p>
+          <w:p>
+            <w:pPr>
+              <w:rPr>
+                <w:sz w:val="23"/>
+                <w:szCs w:val="23"/>
+              </w:rPr>
+            </w:pPr>
+            <w:r>
+              <w:rPr>
+                <w:sz w:val="23"/>
+                <w:szCs w:val="23"/>
+              </w:rPr>
+              <w:t>5.  alto &lt;- 20</w:t>
+            </w:r>
+          </w:p>
+          <w:p>
+            <w:pPr>
+              <w:rPr>
+                <w:sz w:val="23"/>
+                <w:szCs w:val="23"/>
+              </w:rPr>
+            </w:pPr>
+            <w:r>
+              <w:rPr>
+                <w:sz w:val="23"/>
+                <w:szCs w:val="23"/>
+              </w:rPr>
+              <w:t xml:space="preserve">6.  </w:t>
+            </w:r>
+            <w:proofErr w:type="spellStart"/>
+            <w:r>
+              <w:rPr>
+                <w:sz w:val="23"/>
+                <w:szCs w:val="23"/>
+              </w:rPr>
+              <w:t>coordenadasRectangulo</w:t>
+            </w:r>
+            <w:proofErr w:type="spellEnd"/>
+            <w:r>
+              <w:rPr>
+                <w:sz w:val="23"/>
+                <w:szCs w:val="23"/>
+              </w:rPr>
+              <w:t xml:space="preserve"> &lt;- new </w:t>
+            </w:r>
+            <w:proofErr w:type="spellStart"/>
+            <w:r>
+              <w:rPr>
+                <w:sz w:val="23"/>
+                <w:szCs w:val="23"/>
+              </w:rPr>
+              <w:t>Pvector</w:t>
+            </w:r>
+            <w:proofErr w:type="spellEnd"/>
+            <w:r>
+              <w:rPr>
+                <w:sz w:val="23"/>
+                <w:szCs w:val="23"/>
+              </w:rPr>
+              <w:t xml:space="preserve"> (</w:t>
+            </w:r>
+            <w:proofErr w:type="spellStart"/>
+            <w:r>
+              <w:rPr>
+                <w:sz w:val="23"/>
+                <w:szCs w:val="23"/>
+              </w:rPr>
+              <w:t>distanciaEntreRect</w:t>
+            </w:r>
+            <w:proofErr w:type="spellEnd"/>
+            <w:r>
+              <w:rPr>
+                <w:sz w:val="23"/>
+                <w:szCs w:val="23"/>
+              </w:rPr>
+              <w:t xml:space="preserve">, </w:t>
+            </w:r>
+            <w:proofErr w:type="spellStart"/>
+            <w:r>
+              <w:rPr>
+                <w:sz w:val="23"/>
+                <w:szCs w:val="23"/>
+              </w:rPr>
+              <w:t>distanciaEntreRect</w:t>
+            </w:r>
+            <w:proofErr w:type="spellEnd"/>
+            <w:r>
+              <w:rPr>
+                <w:sz w:val="23"/>
+                <w:szCs w:val="23"/>
+              </w:rPr>
+              <w:t>)</w:t>
+            </w:r>
+          </w:p>
+          <w:p>
+            <w:pPr>
+              <w:rPr>
+                <w:sz w:val="23"/>
+                <w:szCs w:val="23"/>
+              </w:rPr>
+            </w:pPr>
+            <w:r>
+              <w:rPr>
+                <w:sz w:val="23"/>
+                <w:szCs w:val="23"/>
+              </w:rPr>
+              <w:t>7</w:t>
+            </w:r>
+            <w:r>
+              <w:rPr>
+                <w:sz w:val="23"/>
+                <w:szCs w:val="23"/>
+              </w:rPr>
+              <w:t xml:space="preserve">.  </w:t>
+            </w:r>
+            <w:r>
+              <w:rPr>
+                <w:b/>
+                <w:bCs/>
+                <w:sz w:val="23"/>
+                <w:szCs w:val="23"/>
+              </w:rPr>
+              <w:t>para</w:t>
+            </w:r>
+            <w:r>
+              <w:rPr>
+                <w:sz w:val="23"/>
+                <w:szCs w:val="23"/>
+              </w:rPr>
+              <w:t xml:space="preserve"> y </w:t>
+            </w:r>
+            <w:r>
+              <w:rPr>
+                <w:b/>
+                <w:bCs/>
+                <w:sz w:val="23"/>
+                <w:szCs w:val="23"/>
+              </w:rPr>
+              <w:t>&lt;-</w:t>
+            </w:r>
+            <w:r>
+              <w:rPr>
+                <w:sz w:val="23"/>
+                <w:szCs w:val="23"/>
+              </w:rPr>
+              <w:t xml:space="preserve"> </w:t>
+            </w:r>
+            <w:proofErr w:type="spellStart"/>
+            <w:r>
+              <w:rPr>
+                <w:sz w:val="23"/>
+                <w:szCs w:val="23"/>
+              </w:rPr>
+              <w:t>coordenadasRectangulo</w:t>
+            </w:r>
+            <w:r>
+              <w:rPr>
+                <w:sz w:val="23"/>
+                <w:szCs w:val="23"/>
+              </w:rPr>
+              <w:t>.y</w:t>
+            </w:r>
+            <w:proofErr w:type="spellEnd"/>
+            <w:r>
+              <w:rPr>
+                <w:sz w:val="23"/>
+                <w:szCs w:val="23"/>
+              </w:rPr>
+              <w:t xml:space="preserve"> </w:t>
+            </w:r>
+            <w:r>
+              <w:rPr>
+                <w:b/>
+                <w:bCs/>
+                <w:sz w:val="23"/>
+                <w:szCs w:val="23"/>
+              </w:rPr>
+              <w:t>hasta</w:t>
+            </w:r>
+            <w:r>
+              <w:rPr>
+                <w:sz w:val="23"/>
+                <w:szCs w:val="23"/>
+              </w:rPr>
+              <w:t xml:space="preserve"> </w:t>
+            </w:r>
+            <w:proofErr w:type="spellStart"/>
+            <w:r>
+              <w:rPr>
+                <w:sz w:val="23"/>
+                <w:szCs w:val="23"/>
+              </w:rPr>
+              <w:t>altoLienzo</w:t>
+            </w:r>
+            <w:proofErr w:type="spellEnd"/>
+            <w:r>
+              <w:rPr>
+                <w:sz w:val="23"/>
+                <w:szCs w:val="23"/>
+              </w:rPr>
+              <w:t xml:space="preserve"> </w:t>
+            </w:r>
+            <w:r>
+              <w:rPr>
+                <w:b/>
+                <w:bCs/>
+                <w:sz w:val="23"/>
+                <w:szCs w:val="23"/>
+              </w:rPr>
+              <w:t>incremento</w:t>
+            </w:r>
+            <w:r>
+              <w:rPr>
+                <w:sz w:val="23"/>
+                <w:szCs w:val="23"/>
+              </w:rPr>
+              <w:t xml:space="preserve"> (alto + </w:t>
+            </w:r>
+            <w:proofErr w:type="spellStart"/>
+            <w:r>
+              <w:rPr>
+                <w:sz w:val="23"/>
+                <w:szCs w:val="23"/>
+              </w:rPr>
+              <w:t>distanciaEntreRec</w:t>
+            </w:r>
+            <w:proofErr w:type="spellEnd"/>
+            <w:r>
+              <w:rPr>
+                <w:sz w:val="23"/>
+                <w:szCs w:val="23"/>
+              </w:rPr>
+              <w:t xml:space="preserve">) </w:t>
+            </w:r>
+            <w:r>
+              <w:rPr>
+                <w:b/>
+                <w:bCs/>
+                <w:sz w:val="23"/>
+                <w:szCs w:val="23"/>
+              </w:rPr>
+              <w:t>hacer</w:t>
+            </w:r>
+          </w:p>
+          <w:p>
+            <w:pPr>
+              <w:rPr>
+                <w:sz w:val="23"/>
+                <w:szCs w:val="23"/>
+              </w:rPr>
+            </w:pPr>
+            <w:r>
+              <w:rPr>
+                <w:sz w:val="23"/>
+                <w:szCs w:val="23"/>
+              </w:rPr>
+              <w:t>8</w:t>
+            </w:r>
+            <w:r>
+              <w:rPr>
+                <w:sz w:val="23"/>
+                <w:szCs w:val="23"/>
+              </w:rPr>
+              <w:t xml:space="preserve">.     </w:t>
+            </w:r>
+            <w:r>
+              <w:rPr>
+                <w:b/>
+                <w:bCs/>
+                <w:sz w:val="23"/>
+                <w:szCs w:val="23"/>
+              </w:rPr>
+              <w:t>para</w:t>
+            </w:r>
+            <w:r>
+              <w:rPr>
+                <w:sz w:val="23"/>
+                <w:szCs w:val="23"/>
+              </w:rPr>
+              <w:t xml:space="preserve"> x </w:t>
+            </w:r>
+            <w:r>
+              <w:rPr>
+                <w:b/>
+                <w:bCs/>
+                <w:sz w:val="23"/>
+                <w:szCs w:val="23"/>
+              </w:rPr>
+              <w:t>&lt;-</w:t>
+            </w:r>
+            <w:r>
+              <w:rPr>
+                <w:sz w:val="23"/>
+                <w:szCs w:val="23"/>
+              </w:rPr>
+              <w:t xml:space="preserve"> </w:t>
+            </w:r>
+            <w:proofErr w:type="spellStart"/>
+            <w:r>
+              <w:rPr>
+                <w:sz w:val="23"/>
+                <w:szCs w:val="23"/>
+              </w:rPr>
+              <w:t>coordenadasRectangulo</w:t>
+            </w:r>
+            <w:r>
+              <w:rPr>
+                <w:sz w:val="23"/>
+                <w:szCs w:val="23"/>
+              </w:rPr>
+              <w:t>.x</w:t>
+            </w:r>
+            <w:proofErr w:type="spellEnd"/>
+            <w:r>
+              <w:rPr>
+                <w:sz w:val="23"/>
+                <w:szCs w:val="23"/>
+              </w:rPr>
+              <w:t xml:space="preserve"> </w:t>
+            </w:r>
+            <w:r>
+              <w:rPr>
+                <w:b/>
+                <w:bCs/>
+                <w:sz w:val="23"/>
+                <w:szCs w:val="23"/>
+              </w:rPr>
+              <w:t>hasta</w:t>
+            </w:r>
+            <w:r>
+              <w:rPr>
+                <w:sz w:val="23"/>
+                <w:szCs w:val="23"/>
+              </w:rPr>
+              <w:t xml:space="preserve"> </w:t>
+            </w:r>
+            <w:proofErr w:type="spellStart"/>
+            <w:r>
+              <w:rPr>
+                <w:sz w:val="23"/>
+                <w:szCs w:val="23"/>
+              </w:rPr>
+              <w:t>anchoLienzo</w:t>
+            </w:r>
+            <w:proofErr w:type="spellEnd"/>
+            <w:r>
+              <w:rPr>
+                <w:sz w:val="23"/>
+                <w:szCs w:val="23"/>
+              </w:rPr>
+              <w:t xml:space="preserve"> </w:t>
+            </w:r>
+            <w:r>
+              <w:rPr>
+                <w:b/>
+                <w:bCs/>
+                <w:sz w:val="23"/>
+                <w:szCs w:val="23"/>
+              </w:rPr>
+              <w:t>incremento</w:t>
+            </w:r>
+            <w:r>
+              <w:rPr>
+                <w:sz w:val="23"/>
+                <w:szCs w:val="23"/>
+              </w:rPr>
+              <w:t xml:space="preserve"> (ancho + </w:t>
+            </w:r>
+            <w:proofErr w:type="spellStart"/>
+            <w:r>
+              <w:rPr>
+                <w:sz w:val="23"/>
+                <w:szCs w:val="23"/>
+              </w:rPr>
+              <w:t>distanciaEntreRec</w:t>
+            </w:r>
+            <w:proofErr w:type="spellEnd"/>
+            <w:r>
+              <w:rPr>
+                <w:sz w:val="23"/>
+                <w:szCs w:val="23"/>
+              </w:rPr>
+              <w:t xml:space="preserve">) </w:t>
+            </w:r>
+            <w:r>
+              <w:rPr>
+                <w:b/>
+                <w:bCs/>
+                <w:sz w:val="23"/>
+                <w:szCs w:val="23"/>
+              </w:rPr>
+              <w:t>hacer</w:t>
+            </w:r>
+          </w:p>
+          <w:p>
+            <w:pPr>
+              <w:rPr>
+                <w:sz w:val="23"/>
+                <w:szCs w:val="23"/>
+              </w:rPr>
+            </w:pPr>
+            <w:r>
+              <w:rPr>
+                <w:sz w:val="23"/>
+                <w:szCs w:val="23"/>
+              </w:rPr>
+              <w:t>9</w:t>
+            </w:r>
+            <w:r>
+              <w:rPr>
+                <w:sz w:val="23"/>
+                <w:szCs w:val="23"/>
+              </w:rPr>
+              <w:t>.        dibujar un rectángulo(</w:t>
+            </w:r>
+            <w:proofErr w:type="spellStart"/>
+            <w:r>
+              <w:rPr>
+                <w:sz w:val="23"/>
+                <w:szCs w:val="23"/>
+              </w:rPr>
+              <w:t>x,y</w:t>
+            </w:r>
+            <w:proofErr w:type="spellEnd"/>
+            <w:r>
+              <w:rPr>
+                <w:sz w:val="23"/>
+                <w:szCs w:val="23"/>
+              </w:rPr>
+              <w:t>) con dimensiones ancho y alto</w:t>
+            </w:r>
+          </w:p>
+          <w:p>
+            <w:pPr>
+              <w:rPr>
+                <w:sz w:val="23"/>
+                <w:szCs w:val="23"/>
+              </w:rPr>
+            </w:pPr>
+            <w:r>
+              <w:rPr>
+                <w:sz w:val="23"/>
+                <w:szCs w:val="23"/>
+              </w:rPr>
+              <w:t>10</w:t>
+            </w:r>
+            <w:r>
+              <w:rPr>
+                <w:sz w:val="23"/>
+                <w:szCs w:val="23"/>
+              </w:rPr>
+              <w:t>.</w:t>
+            </w:r>
+            <w:r>
+              <w:rPr>
+                <w:sz w:val="23"/>
+                <w:szCs w:val="23"/>
+              </w:rPr>
+              <w:t xml:space="preserve">   </w:t>
+            </w:r>
+            <w:proofErr w:type="spellStart"/>
+            <w:r>
+              <w:rPr>
+                <w:b/>
+                <w:bCs/>
+                <w:sz w:val="23"/>
+                <w:szCs w:val="23"/>
+              </w:rPr>
+              <w:t>fin_para</w:t>
+            </w:r>
+            <w:proofErr w:type="spellEnd"/>
+          </w:p>
+          <w:p>
+            <w:pPr>
+              <w:rPr>
+                <w:sz w:val="23"/>
+                <w:szCs w:val="23"/>
+              </w:rPr>
+            </w:pPr>
+            <w:r>
+              <w:rPr>
+                <w:sz w:val="23"/>
+                <w:szCs w:val="23"/>
+              </w:rPr>
+              <w:t>1</w:t>
+            </w:r>
+            <w:r>
+              <w:rPr>
+                <w:sz w:val="23"/>
+                <w:szCs w:val="23"/>
+              </w:rPr>
+              <w:t>1</w:t>
+            </w:r>
+            <w:r>
+              <w:rPr>
+                <w:b/>
+                <w:bCs/>
+                <w:sz w:val="23"/>
+                <w:szCs w:val="23"/>
+              </w:rPr>
+              <w:t>.</w:t>
+            </w:r>
+            <w:r>
+              <w:rPr>
+                <w:b/>
+                <w:bCs/>
+                <w:sz w:val="23"/>
+                <w:szCs w:val="23"/>
+              </w:rPr>
+              <w:t xml:space="preserve"> </w:t>
+            </w:r>
+            <w:proofErr w:type="spellStart"/>
+            <w:r>
+              <w:rPr>
+                <w:b/>
+                <w:bCs/>
+                <w:sz w:val="23"/>
+                <w:szCs w:val="23"/>
+              </w:rPr>
+              <w:t>fin_para</w:t>
+            </w:r>
+            <w:proofErr w:type="spellEnd"/>
+            <w:r>
+              <w:rPr>
+                <w:sz w:val="23"/>
+                <w:szCs w:val="23"/>
+              </w:rPr>
+              <w:t xml:space="preserve">  </w:t>
+            </w:r>
+          </w:p>
+          <w:p>
+            <w:pPr>
+              <w:rPr>
+                <w:sz w:val="20"/>
+                <w:szCs w:val="20"/>
+              </w:rPr>
+            </w:pPr>
+            <w:r>
+              <w:rPr>
+                <w:sz w:val="23"/>
+                <w:szCs w:val="23"/>
+              </w:rPr>
+              <w:t>Fin</w:t>
+            </w:r>
+          </w:p>
+        </w:tc>
+      </w:tr>
+    </w:tbl>
+    <w:p/>
+    <w:p>
+      <w:pPr>
+        <w:rPr>
+          <w:u w:val="single"/>
+        </w:rPr>
+      </w:pPr>
+    </w:p>
     <w:p/>
     <w:sectPr>
       <w:headerReference w:type="first" r:id="rId11"/>
@@ -1789,7 +2713,7 @@
               <v:shape id="_x0000_i1026" type="#_x0000_t75" style="width:78.15pt;height:44.85pt" o:ole="">
                 <v:imagedata r:id="rId2" o:title=""/>
               </v:shape>
-              <o:OLEObject Type="Embed" ProgID="PBrush" ShapeID="_x0000_i1026" DrawAspect="Content" ObjectID="_1774456207" r:id="rId3"/>
+              <o:OLEObject Type="Embed" ProgID="PBrush" ShapeID="_x0000_i1026" DrawAspect="Content" ObjectID="_1774461113" r:id="rId3"/>
             </w:object>
           </w:r>
         </w:p>
@@ -2007,7 +2931,7 @@
               <v:shape id="_x0000_i1027" type="#_x0000_t75" style="width:78.15pt;height:44.85pt">
                 <v:imagedata r:id="rId2" o:title=""/>
               </v:shape>
-              <o:OLEObject Type="Embed" ProgID="PBrush" ShapeID="_x0000_i1027" DrawAspect="Content" ObjectID="_1774456208" r:id="rId3"/>
+              <o:OLEObject Type="Embed" ProgID="PBrush" ShapeID="_x0000_i1027" DrawAspect="Content" ObjectID="_1774461114" r:id="rId3"/>
             </w:object>
           </w:r>
         </w:p>

</xml_diff>

<commit_message>
Realizada la codificación del ejercicio
Se creó el archivo con el nombre ejercicio03.pde con el código. También se agregó una captura del código al archivo de word.
</commit_message>
<xml_diff>
--- a/Resolucion Ejercicio.docx
+++ b/Resolucion Ejercicio.docx
@@ -206,7 +206,7 @@
                 <v:shape id="_x0000_i1025" type="#_x0000_t75" style="width:78.15pt;height:44.85pt" o:ole="">
                   <v:imagedata r:id="rId7" o:title=""/>
                 </v:shape>
-                <o:OLEObject Type="Embed" ProgID="PBrush" ShapeID="_x0000_i1025" DrawAspect="Content" ObjectID="_1774461112" r:id="rId8"/>
+                <o:OLEObject Type="Embed" ProgID="PBrush" ShapeID="_x0000_i1025" DrawAspect="Content" ObjectID="_1774462511" r:id="rId8"/>
               </w:object>
             </w:r>
           </w:p>
@@ -1589,12 +1589,17 @@
         <w:t xml:space="preserve">, </w:t>
       </w:r>
       <w:proofErr w:type="spellStart"/>
+      <w:proofErr w:type="gramStart"/>
       <w:r>
         <w:t>altoLienzo</w:t>
       </w:r>
       <w:proofErr w:type="spellEnd"/>
       <w:r>
-        <w:t xml:space="preserve"> : enter</w:t>
+        <w:t xml:space="preserve"> :</w:t>
+      </w:r>
+      <w:proofErr w:type="gramEnd"/>
+      <w:r>
+        <w:t xml:space="preserve"> enter</w:t>
       </w:r>
       <w:r>
         <w:t>o</w:t>
@@ -1681,12 +1686,17 @@
           </w:p>
           <w:p>
             <w:proofErr w:type="spellStart"/>
+            <w:proofErr w:type="gramStart"/>
             <w:r>
               <w:t>coordenadasRectangulo</w:t>
             </w:r>
             <w:proofErr w:type="spellEnd"/>
             <w:r>
-              <w:t xml:space="preserve"> : coordenadas</w:t>
+              <w:t xml:space="preserve"> :</w:t>
+            </w:r>
+            <w:proofErr w:type="gramEnd"/>
+            <w:r>
+              <w:t xml:space="preserve"> coordenadas</w:t>
             </w:r>
           </w:p>
           <w:p>
@@ -1710,12 +1720,17 @@
               <w:t xml:space="preserve">, </w:t>
             </w:r>
             <w:proofErr w:type="spellStart"/>
+            <w:proofErr w:type="gramStart"/>
             <w:r>
               <w:t>altoLienzo</w:t>
             </w:r>
             <w:proofErr w:type="spellEnd"/>
             <w:r>
-              <w:t xml:space="preserve"> : entero</w:t>
+              <w:t xml:space="preserve"> :</w:t>
+            </w:r>
+            <w:proofErr w:type="gramEnd"/>
+            <w:r>
+              <w:t xml:space="preserve"> entero</w:t>
             </w:r>
           </w:p>
         </w:tc>
@@ -2025,14 +2040,7 @@
                 <w:sz w:val="23"/>
                 <w:szCs w:val="23"/>
               </w:rPr>
-              <w:t>coordenadasRectangulo</w:t>
-            </w:r>
-            <w:r>
-              <w:rPr>
-                <w:sz w:val="23"/>
-                <w:szCs w:val="23"/>
-              </w:rPr>
-              <w:t>.y</w:t>
+              <w:t>coordenadasRectangulo.y</w:t>
             </w:r>
             <w:proofErr w:type="spellEnd"/>
             <w:r>
@@ -2175,14 +2183,7 @@
                 <w:sz w:val="23"/>
                 <w:szCs w:val="23"/>
               </w:rPr>
-              <w:t>coordenadasRectangulo</w:t>
-            </w:r>
-            <w:r>
-              <w:rPr>
-                <w:sz w:val="23"/>
-                <w:szCs w:val="23"/>
-              </w:rPr>
-              <w:t>.x</w:t>
+              <w:t>coordenadasRectangulo.x</w:t>
             </w:r>
             <w:proofErr w:type="spellEnd"/>
             <w:r>
@@ -2288,6 +2289,7 @@
               <w:t>.        dibujar un rectángulo(</w:t>
             </w:r>
             <w:proofErr w:type="spellStart"/>
+            <w:proofErr w:type="gramStart"/>
             <w:r>
               <w:rPr>
                 <w:sz w:val="23"/>
@@ -2296,6 +2298,7 @@
               <w:t>x,y</w:t>
             </w:r>
             <w:proofErr w:type="spellEnd"/>
+            <w:proofErr w:type="gramEnd"/>
             <w:r>
               <w:rPr>
                 <w:sz w:val="23"/>
@@ -2323,14 +2326,7 @@
                 <w:sz w:val="23"/>
                 <w:szCs w:val="23"/>
               </w:rPr>
-              <w:t>.</w:t>
-            </w:r>
-            <w:r>
-              <w:rPr>
-                <w:sz w:val="23"/>
-                <w:szCs w:val="23"/>
-              </w:rPr>
-              <w:t xml:space="preserve">   </w:t>
+              <w:t xml:space="preserve">.   </w:t>
             </w:r>
             <w:proofErr w:type="spellStart"/>
             <w:r>
@@ -2423,14 +2419,76 @@
     <w:p/>
     <w:p>
       <w:pPr>
+        <w:jc w:val="center"/>
+      </w:pPr>
+      <w:r>
+        <w:t>Codificación</w:t>
+      </w:r>
+    </w:p>
+    <w:p>
+      <w:pPr>
         <w:rPr>
           <w:u w:val="single"/>
         </w:rPr>
       </w:pPr>
+      <w:r>
+        <w:rPr>
+          <w:noProof/>
+          <w:u w:val="single"/>
+        </w:rPr>
+        <w:drawing>
+          <wp:inline distT="0" distB="0" distL="0" distR="0" wp14:anchorId="3E30BA8D" wp14:editId="47CA19D2">
+            <wp:extent cx="5391150" cy="3829050"/>
+            <wp:effectExtent l="0" t="0" r="0" b="0"/>
+            <wp:docPr id="808905354" name="Imagen 1"/>
+            <wp:cNvGraphicFramePr>
+              <a:graphicFrameLocks xmlns:a="http://schemas.openxmlformats.org/drawingml/2006/main" noChangeAspect="1"/>
+            </wp:cNvGraphicFramePr>
+            <a:graphic xmlns:a="http://schemas.openxmlformats.org/drawingml/2006/main">
+              <a:graphicData uri="http://schemas.openxmlformats.org/drawingml/2006/picture">
+                <pic:pic xmlns:pic="http://schemas.openxmlformats.org/drawingml/2006/picture">
+                  <pic:nvPicPr>
+                    <pic:cNvPr id="0" name="Picture 4"/>
+                    <pic:cNvPicPr>
+                      <a:picLocks noChangeAspect="1" noChangeArrowheads="1"/>
+                    </pic:cNvPicPr>
+                  </pic:nvPicPr>
+                  <pic:blipFill>
+                    <a:blip r:embed="rId11">
+                      <a:extLst>
+                        <a:ext uri="{28A0092B-C50C-407E-A947-70E740481C1C}">
+                          <a14:useLocalDpi xmlns:a14="http://schemas.microsoft.com/office/drawing/2010/main" val="0"/>
+                        </a:ext>
+                      </a:extLst>
+                    </a:blip>
+                    <a:srcRect/>
+                    <a:stretch>
+                      <a:fillRect/>
+                    </a:stretch>
+                  </pic:blipFill>
+                  <pic:spPr bwMode="auto">
+                    <a:xfrm>
+                      <a:off x="0" y="0"/>
+                      <a:ext cx="5391150" cy="3829050"/>
+                    </a:xfrm>
+                    <a:prstGeom prst="rect">
+                      <a:avLst/>
+                    </a:prstGeom>
+                    <a:noFill/>
+                    <a:ln>
+                      <a:noFill/>
+                    </a:ln>
+                  </pic:spPr>
+                </pic:pic>
+              </a:graphicData>
+            </a:graphic>
+          </wp:inline>
+        </w:drawing>
+      </w:r>
     </w:p>
     <w:p/>
     <w:sectPr>
-      <w:headerReference w:type="first" r:id="rId11"/>
+      <w:headerReference w:type="first" r:id="rId12"/>
       <w:pgSz w:w="11906" w:h="16838"/>
       <w:pgMar w:top="1417" w:right="1701" w:bottom="1417" w:left="1701" w:header="708" w:footer="708" w:gutter="0"/>
       <w:pgBorders w:display="notFirstPage">
@@ -2713,7 +2771,7 @@
               <v:shape id="_x0000_i1026" type="#_x0000_t75" style="width:78.15pt;height:44.85pt" o:ole="">
                 <v:imagedata r:id="rId2" o:title=""/>
               </v:shape>
-              <o:OLEObject Type="Embed" ProgID="PBrush" ShapeID="_x0000_i1026" DrawAspect="Content" ObjectID="_1774461113" r:id="rId3"/>
+              <o:OLEObject Type="Embed" ProgID="PBrush" ShapeID="_x0000_i1026" DrawAspect="Content" ObjectID="_1774462512" r:id="rId3"/>
             </w:object>
           </w:r>
         </w:p>
@@ -2931,7 +2989,7 @@
               <v:shape id="_x0000_i1027" type="#_x0000_t75" style="width:78.15pt;height:44.85pt">
                 <v:imagedata r:id="rId2" o:title=""/>
               </v:shape>
-              <o:OLEObject Type="Embed" ProgID="PBrush" ShapeID="_x0000_i1027" DrawAspect="Content" ObjectID="_1774461114" r:id="rId3"/>
+              <o:OLEObject Type="Embed" ProgID="PBrush" ShapeID="_x0000_i1027" DrawAspect="Content" ObjectID="_1774462513" r:id="rId3"/>
             </w:object>
           </w:r>
         </w:p>

</xml_diff>